<commit_message>
Added to Team Report
</commit_message>
<xml_diff>
--- a/docs/team/implementation/Team Report.docx
+++ b/docs/team/implementation/Team Report.docx
@@ -232,14 +232,20 @@
         </w:rPr>
         <w:t>’</w:t>
       </w:r>
+      <w:r>
+        <w:rPr>
+          <w:lang w:val="en-US"/>
+        </w:rPr>
+        <w:t xml:space="preserve">s. Gideon and I preformed code reviews of each other’s work, giving constructive feedback, ideas for improvement, and editing of issues. </w:t>
+      </w:r>
+      <w:r>
+        <w:rPr>
+          <w:lang w:val="en-US"/>
+        </w:rPr>
+        <w:t>Created Doxygen documentation and makefile, and wrote user manual.</w:t>
+      </w:r>
       <w:bookmarkStart w:id="0" w:name="_GoBack"/>
       <w:bookmarkEnd w:id="0"/>
-      <w:r>
-        <w:rPr>
-          <w:lang w:val="en-US"/>
-        </w:rPr>
-        <w:t xml:space="preserve">s. Gideon and I preformed code reviews of each other’s work, giving constructive feedback, ideas for improvement, and editing of issues. </w:t>
-      </w:r>
     </w:p>
     <w:p>
       <w:pPr>

</xml_diff>

<commit_message>
Add to team report
</commit_message>
<xml_diff>
--- a/docs/team/implementation/Team Report.docx
+++ b/docs/team/implementation/Team Report.docx
@@ -99,7 +99,17 @@
     </w:p>
     <w:p>
       <w:r>
-        <w:t>ANSWER QUESTIONS HERE</w:t>
+        <w:t xml:space="preserve">In this phase the team worked frantically. Perhaps not surprisingly, a large difficulty with managing a team is just thinking of tasks for people to do. Fortunately, Jesse was able to quickly finish assigned tickets, and the game was implemented according to plan. </w:t>
+      </w:r>
+    </w:p>
+    <w:p>
+      <w:r>
+        <w:t xml:space="preserve">After re-adjusting our design documentation though, the inefficiencies of our game became clear. The team made good use of GitLabs to outline tasks and manage different development timelines, and most big features were reviewed in a merge-request and commented as review - overall we used Git effectively. It would have been nice to re-adjust our design, but we do not have time. Perhaps in the coming weeks we will be able to make the game better. </w:t>
+      </w:r>
+    </w:p>
+    <w:p>
+      <w:r>
+        <w:t xml:space="preserve">I think we could have managed time better, which will be made actionable by starting on the third phase as soon as this one ends. This was a streeful, but I suppose enjoyable experience. </w:t>
       </w:r>
     </w:p>
     <w:p>
@@ -197,7 +207,7 @@
         <w:rPr>
           <w:lang w:val="en-US"/>
         </w:rPr>
-        <w:t>ADD CONTRIBUTIONS</w:t>
+        <w:t xml:space="preserve">Made and assigned issues on GitLab for completion. Created Rooms and Map generator, NPC dialogue, Room descriptions and game layout. Reviewed merge requests and discussed new features in scrum-like meetings with Jesse after class. </w:t>
       </w:r>
     </w:p>
     <w:p>
@@ -244,43 +254,29 @@
         </w:rPr>
         <w:t>Created Doxygen documentation and makefile, and wrote user manual.</w:t>
       </w:r>
+    </w:p>
+    <w:p>
+      <w:pPr>
+        <w:pStyle w:val="Heading2"/>
+        <w:rPr>
+          <w:lang w:val="en-US"/>
+        </w:rPr>
+      </w:pPr>
+      <w:r>
+        <w:rPr>
+          <w:lang w:val="en-US"/>
+        </w:rPr>
+        <w:t>Justin Creig</w:t>
+      </w:r>
+    </w:p>
+    <w:p>
+      <w:pPr>
+        <w:rPr>
+          <w:lang w:val="en-US"/>
+        </w:rPr>
+      </w:pPr>
       <w:bookmarkStart w:id="0" w:name="_GoBack"/>
       <w:bookmarkEnd w:id="0"/>
-    </w:p>
-    <w:p>
-      <w:pPr>
-        <w:pStyle w:val="Heading2"/>
-        <w:rPr>
-          <w:lang w:val="en-US"/>
-        </w:rPr>
-      </w:pPr>
-      <w:r>
-        <w:rPr>
-          <w:lang w:val="en-US"/>
-        </w:rPr>
-        <w:t>Justin Creig</w:t>
-      </w:r>
-    </w:p>
-    <w:p>
-      <w:pPr>
-        <w:rPr>
-          <w:lang w:val="en-US"/>
-        </w:rPr>
-      </w:pPr>
-    </w:p>
-    <w:p>
-      <w:pPr>
-        <w:rPr>
-          <w:lang w:val="en-US"/>
-        </w:rPr>
-      </w:pPr>
-    </w:p>
-    <w:p>
-      <w:pPr>
-        <w:rPr>
-          <w:lang w:val="en-US"/>
-        </w:rPr>
-      </w:pPr>
     </w:p>
     <w:sectPr>
       <w:pgSz w:w="12240" w:h="15840"/>

</xml_diff>